<commit_message>
Artificial intelligence systems 1
</commit_message>
<xml_diff>
--- a/year2/Computational mathematics/lab3/theory.docx
+++ b/year2/Computational mathematics/lab3/theory.docx
@@ -1,6 +1,6 @@
 
 <file path=word/document.xml><?xml version="1.0" encoding="utf-8"?>
-<w:document xmlns:wpc="http://schemas.microsoft.com/office/word/2010/wordprocessingCanvas" xmlns:cx="http://schemas.microsoft.com/office/drawing/2014/chartex" xmlns:cx1="http://schemas.microsoft.com/office/drawing/2015/9/8/chartex" xmlns:cx2="http://schemas.microsoft.com/office/drawing/2015/10/21/chartex" xmlns:cx3="http://schemas.microsoft.com/office/drawing/2016/5/9/chartex" xmlns:cx4="http://schemas.microsoft.com/office/drawing/2016/5/10/chartex" xmlns:cx5="http://schemas.microsoft.com/office/drawing/2016/5/11/chartex" xmlns:cx6="http://schemas.microsoft.com/office/drawing/2016/5/12/chartex" xmlns:cx7="http://schemas.microsoft.com/office/drawing/2016/5/13/chartex" xmlns:cx8="http://schemas.microsoft.com/office/drawing/2016/5/14/chartex" xmlns:mc="http://schemas.openxmlformats.org/markup-compatibility/2006" xmlns:aink="http://schemas.microsoft.com/office/drawing/2016/ink" xmlns:am3d="http://schemas.microsoft.com/office/drawing/2017/model3d" xmlns:o="urn:schemas-microsoft-com:office:office" xmlns:r="http://schemas.openxmlformats.org/officeDocument/2006/relationships" xmlns:m="http://schemas.openxmlformats.org/officeDocument/2006/math" xmlns:v="urn:schemas-microsoft-com:vml" xmlns:wp14="http://schemas.microsoft.com/office/word/2010/wordprocessingDrawing" xmlns:wp="http://schemas.openxmlformats.org/drawingml/2006/wordprocessingDrawing" xmlns:w10="urn:schemas-microsoft-com:office:word" xmlns:w="http://schemas.openxmlformats.org/wordprocessingml/2006/main" xmlns:w14="http://schemas.microsoft.com/office/word/2010/wordml" xmlns:w15="http://schemas.microsoft.com/office/word/2012/wordml" xmlns:w16cex="http://schemas.microsoft.com/office/word/2018/wordml/cex" xmlns:w16cid="http://schemas.microsoft.com/office/word/2016/wordml/cid" xmlns:w16="http://schemas.microsoft.com/office/word/2018/wordml" xmlns:w16sdtdh="http://schemas.microsoft.com/office/word/2020/wordml/sdtdatahash" xmlns:w16se="http://schemas.microsoft.com/office/word/2015/wordml/symex" xmlns:wpg="http://schemas.microsoft.com/office/word/2010/wordprocessingGroup" xmlns:wpi="http://schemas.microsoft.com/office/word/2010/wordprocessingInk" xmlns:wne="http://schemas.microsoft.com/office/word/2006/wordml" xmlns:wps="http://schemas.microsoft.com/office/word/2010/wordprocessingShape" mc:Ignorable="w14 w15 w16se w16cid w16 w16cex w16sdtdh wp14">
+<w:document xmlns:wpc="http://schemas.microsoft.com/office/word/2010/wordprocessingCanvas" xmlns:cx="http://schemas.microsoft.com/office/drawing/2014/chartex" xmlns:cx1="http://schemas.microsoft.com/office/drawing/2015/9/8/chartex" xmlns:cx2="http://schemas.microsoft.com/office/drawing/2015/10/21/chartex" xmlns:cx3="http://schemas.microsoft.com/office/drawing/2016/5/9/chartex" xmlns:cx4="http://schemas.microsoft.com/office/drawing/2016/5/10/chartex" xmlns:cx5="http://schemas.microsoft.com/office/drawing/2016/5/11/chartex" xmlns:cx6="http://schemas.microsoft.com/office/drawing/2016/5/12/chartex" xmlns:cx7="http://schemas.microsoft.com/office/drawing/2016/5/13/chartex" xmlns:cx8="http://schemas.microsoft.com/office/drawing/2016/5/14/chartex" xmlns:mc="http://schemas.openxmlformats.org/markup-compatibility/2006" xmlns:aink="http://schemas.microsoft.com/office/drawing/2016/ink" xmlns:am3d="http://schemas.microsoft.com/office/drawing/2017/model3d" xmlns:o="urn:schemas-microsoft-com:office:office" xmlns:r="http://schemas.openxmlformats.org/officeDocument/2006/relationships" xmlns:m="http://schemas.openxmlformats.org/officeDocument/2006/math" xmlns:v="urn:schemas-microsoft-com:vml" xmlns:wp14="http://schemas.microsoft.com/office/word/2010/wordprocessingDrawing" xmlns:wp="http://schemas.openxmlformats.org/drawingml/2006/wordprocessingDrawing" xmlns:w10="urn:schemas-microsoft-com:office:word" xmlns:w="http://schemas.openxmlformats.org/wordprocessingml/2006/main" xmlns:w14="http://schemas.microsoft.com/office/word/2010/wordml" xmlns:w15="http://schemas.microsoft.com/office/word/2012/wordml" xmlns:w16cex="http://schemas.microsoft.com/office/word/2018/wordml/cex" xmlns:w16cid="http://schemas.microsoft.com/office/word/2016/wordml/cid" xmlns:w16="http://schemas.microsoft.com/office/word/2018/wordml" xmlns:w16se="http://schemas.microsoft.com/office/word/2015/wordml/symex" xmlns:wpg="http://schemas.microsoft.com/office/word/2010/wordprocessingGroup" xmlns:wpi="http://schemas.microsoft.com/office/word/2010/wordprocessingInk" xmlns:wne="http://schemas.microsoft.com/office/word/2006/wordml" xmlns:wps="http://schemas.microsoft.com/office/word/2010/wordprocessingShape" mc:Ignorable="w14 w15 w16se w16cid w16 w16cex wp14">
   <w:body>
     <w:p>
       <w:r>
@@ -56,13 +56,7 @@
     </w:p>
     <w:p>
       <w:r>
-        <w:t>Необходимое</w:t>
-      </w:r>
-      <w:r>
-        <w:t xml:space="preserve"> </w:t>
-      </w:r>
-      <w:r>
-        <w:t>(</w:t>
+        <w:t>Необходимое (</w:t>
       </w:r>
       <w:proofErr w:type="spellStart"/>
       <w:r>
@@ -70,49 +64,7 @@
       </w:r>
       <w:proofErr w:type="spellEnd"/>
       <w:r>
-        <w:t>)</w:t>
-      </w:r>
-      <w:r>
-        <w:t xml:space="preserve"> </w:t>
-      </w:r>
-      <w:r>
-        <w:t>условие: функция</w:t>
-      </w:r>
-      <w:r>
-        <w:t xml:space="preserve"> </w:t>
-      </w:r>
-      <w:r>
-        <w:t>определена</w:t>
-      </w:r>
-      <w:r>
-        <w:t xml:space="preserve"> </w:t>
-      </w:r>
-      <w:r>
-        <w:t>и</w:t>
-      </w:r>
-      <w:r>
-        <w:t xml:space="preserve"> </w:t>
-      </w:r>
-      <w:r>
-        <w:t>непрерывна</w:t>
-      </w:r>
-      <w:r>
-        <w:t xml:space="preserve"> </w:t>
-      </w:r>
-      <w:r>
-        <w:t>на</w:t>
-      </w:r>
-      <w:r>
-        <w:t xml:space="preserve"> </w:t>
-      </w:r>
-      <w:r>
-        <w:t>интервале</w:t>
-      </w:r>
-      <w:r>
-        <w:t xml:space="preserve"> </w:t>
-      </w:r>
-      <w:r>
-        <w:t>[</w:t>
+        <w:t>) условие: функция определена и непрерывна на интервале [</w:t>
       </w:r>
       <w:r>
         <w:rPr>
@@ -143,37 +95,7 @@
       </w:r>
       <w:proofErr w:type="spellEnd"/>
       <w:r>
-        <w:t>) условие: конечное</w:t>
-      </w:r>
-      <w:r>
-        <w:t xml:space="preserve"> </w:t>
-      </w:r>
-      <w:r>
-        <w:t>число</w:t>
-      </w:r>
-      <w:r>
-        <w:t xml:space="preserve"> </w:t>
-      </w:r>
-      <w:r>
-        <w:t>точек</w:t>
-      </w:r>
-      <w:r>
-        <w:t xml:space="preserve"> </w:t>
-      </w:r>
-      <w:r>
-        <w:t>разрыва</w:t>
-      </w:r>
-      <w:r>
-        <w:t xml:space="preserve"> </w:t>
-      </w:r>
-      <w:r>
-        <w:t>первого</w:t>
-      </w:r>
-      <w:r>
-        <w:t xml:space="preserve"> </w:t>
-      </w:r>
-      <w:r>
-        <w:t>рода.</w:t>
+        <w:t>) условие: конечное число точек разрыва первого рода.</w:t>
       </w:r>
     </w:p>
     <w:p>
@@ -1092,13 +1014,86 @@
           <w:noProof/>
         </w:rPr>
         <w:drawing>
-          <wp:anchor distT="0" distB="0" distL="114300" distR="114300" simplePos="0" relativeHeight="251666432" behindDoc="0" locked="0" layoutInCell="1" allowOverlap="1" wp14:anchorId="64B9A174" wp14:editId="2E881392">
+          <wp:anchor distT="0" distB="0" distL="114300" distR="114300" simplePos="0" relativeHeight="251665408" behindDoc="0" locked="0" layoutInCell="1" allowOverlap="1" wp14:anchorId="4309568F" wp14:editId="6A9F4D2C">
             <wp:simplePos x="0" y="0"/>
             <wp:positionH relativeFrom="column">
-              <wp:posOffset>-5715</wp:posOffset>
+              <wp:posOffset>5156581</wp:posOffset>
             </wp:positionH>
             <wp:positionV relativeFrom="paragraph">
-              <wp:posOffset>402844</wp:posOffset>
+              <wp:posOffset>37592</wp:posOffset>
+            </wp:positionV>
+            <wp:extent cx="1316355" cy="407035"/>
+            <wp:effectExtent l="0" t="0" r="0" b="0"/>
+            <wp:wrapThrough wrapText="bothSides">
+              <wp:wrapPolygon edited="0">
+                <wp:start x="0" y="0"/>
+                <wp:lineTo x="0" y="20218"/>
+                <wp:lineTo x="21256" y="20218"/>
+                <wp:lineTo x="21256" y="0"/>
+                <wp:lineTo x="0" y="0"/>
+              </wp:wrapPolygon>
+            </wp:wrapThrough>
+            <wp:docPr id="8" name="Рисунок 8"/>
+            <wp:cNvGraphicFramePr>
+              <a:graphicFrameLocks xmlns:a="http://schemas.openxmlformats.org/drawingml/2006/main" noChangeAspect="1"/>
+            </wp:cNvGraphicFramePr>
+            <a:graphic xmlns:a="http://schemas.openxmlformats.org/drawingml/2006/main">
+              <a:graphicData uri="http://schemas.openxmlformats.org/drawingml/2006/picture">
+                <pic:pic xmlns:pic="http://schemas.openxmlformats.org/drawingml/2006/picture">
+                  <pic:nvPicPr>
+                    <pic:cNvPr id="1" name=""/>
+                    <pic:cNvPicPr/>
+                  </pic:nvPicPr>
+                  <pic:blipFill>
+                    <a:blip r:embed="rId11">
+                      <a:extLst>
+                        <a:ext uri="{28A0092B-C50C-407E-A947-70E740481C1C}">
+                          <a14:useLocalDpi xmlns:a14="http://schemas.microsoft.com/office/drawing/2010/main" val="0"/>
+                        </a:ext>
+                      </a:extLst>
+                    </a:blip>
+                    <a:stretch>
+                      <a:fillRect/>
+                    </a:stretch>
+                  </pic:blipFill>
+                  <pic:spPr>
+                    <a:xfrm>
+                      <a:off x="0" y="0"/>
+                      <a:ext cx="1316355" cy="407035"/>
+                    </a:xfrm>
+                    <a:prstGeom prst="rect">
+                      <a:avLst/>
+                    </a:prstGeom>
+                  </pic:spPr>
+                </pic:pic>
+              </a:graphicData>
+            </a:graphic>
+            <wp14:sizeRelH relativeFrom="margin">
+              <wp14:pctWidth>0</wp14:pctWidth>
+            </wp14:sizeRelH>
+            <wp14:sizeRelV relativeFrom="margin">
+              <wp14:pctHeight>0</wp14:pctHeight>
+            </wp14:sizeRelV>
+          </wp:anchor>
+        </w:drawing>
+      </w:r>
+      <w:r>
+        <w:t xml:space="preserve">Точность решения растет с увеличением степени интерполяционного многочлена. Погрешность квадратурной формулы определяется выражением: </w:t>
+      </w:r>
+    </w:p>
+    <w:p>
+      <w:r>
+        <w:rPr>
+          <w:noProof/>
+        </w:rPr>
+        <w:drawing>
+          <wp:anchor distT="0" distB="0" distL="114300" distR="114300" simplePos="0" relativeHeight="251666432" behindDoc="0" locked="0" layoutInCell="1" allowOverlap="1" wp14:anchorId="64B9A174" wp14:editId="4D842F3E">
+            <wp:simplePos x="0" y="0"/>
+            <wp:positionH relativeFrom="margin">
+              <wp:align>left</wp:align>
+            </wp:positionH>
+            <wp:positionV relativeFrom="paragraph">
+              <wp:posOffset>4611</wp:posOffset>
             </wp:positionV>
             <wp:extent cx="4833620" cy="1285875"/>
             <wp:effectExtent l="0" t="0" r="5080" b="9525"/>
@@ -1123,7 +1118,7 @@
                     <pic:cNvPicPr/>
                   </pic:nvPicPr>
                   <pic:blipFill>
-                    <a:blip r:embed="rId11">
+                    <a:blip r:embed="rId12">
                       <a:extLst>
                         <a:ext uri="{28A0092B-C50C-407E-A947-70E740481C1C}">
                           <a14:useLocalDpi xmlns:a14="http://schemas.microsoft.com/office/drawing/2010/main" val="0"/>
@@ -1155,79 +1150,7 @@
           </wp:anchor>
         </w:drawing>
       </w:r>
-      <w:r>
-        <w:rPr>
-          <w:noProof/>
-        </w:rPr>
-        <w:drawing>
-          <wp:anchor distT="0" distB="0" distL="114300" distR="114300" simplePos="0" relativeHeight="251665408" behindDoc="0" locked="0" layoutInCell="1" allowOverlap="1" wp14:anchorId="4309568F" wp14:editId="5E51A1DC">
-            <wp:simplePos x="0" y="0"/>
-            <wp:positionH relativeFrom="column">
-              <wp:posOffset>5156581</wp:posOffset>
-            </wp:positionH>
-            <wp:positionV relativeFrom="paragraph">
-              <wp:posOffset>37592</wp:posOffset>
-            </wp:positionV>
-            <wp:extent cx="1316355" cy="407035"/>
-            <wp:effectExtent l="0" t="0" r="0" b="0"/>
-            <wp:wrapThrough wrapText="bothSides">
-              <wp:wrapPolygon edited="0">
-                <wp:start x="0" y="0"/>
-                <wp:lineTo x="0" y="20218"/>
-                <wp:lineTo x="21256" y="20218"/>
-                <wp:lineTo x="21256" y="0"/>
-                <wp:lineTo x="0" y="0"/>
-              </wp:wrapPolygon>
-            </wp:wrapThrough>
-            <wp:docPr id="8" name="Рисунок 8"/>
-            <wp:cNvGraphicFramePr>
-              <a:graphicFrameLocks xmlns:a="http://schemas.openxmlformats.org/drawingml/2006/main" noChangeAspect="1"/>
-            </wp:cNvGraphicFramePr>
-            <a:graphic xmlns:a="http://schemas.openxmlformats.org/drawingml/2006/main">
-              <a:graphicData uri="http://schemas.openxmlformats.org/drawingml/2006/picture">
-                <pic:pic xmlns:pic="http://schemas.openxmlformats.org/drawingml/2006/picture">
-                  <pic:nvPicPr>
-                    <pic:cNvPr id="1" name=""/>
-                    <pic:cNvPicPr/>
-                  </pic:nvPicPr>
-                  <pic:blipFill>
-                    <a:blip r:embed="rId12">
-                      <a:extLst>
-                        <a:ext uri="{28A0092B-C50C-407E-A947-70E740481C1C}">
-                          <a14:useLocalDpi xmlns:a14="http://schemas.microsoft.com/office/drawing/2010/main" val="0"/>
-                        </a:ext>
-                      </a:extLst>
-                    </a:blip>
-                    <a:stretch>
-                      <a:fillRect/>
-                    </a:stretch>
-                  </pic:blipFill>
-                  <pic:spPr>
-                    <a:xfrm>
-                      <a:off x="0" y="0"/>
-                      <a:ext cx="1316355" cy="407035"/>
-                    </a:xfrm>
-                    <a:prstGeom prst="rect">
-                      <a:avLst/>
-                    </a:prstGeom>
-                  </pic:spPr>
-                </pic:pic>
-              </a:graphicData>
-            </a:graphic>
-            <wp14:sizeRelH relativeFrom="margin">
-              <wp14:pctWidth>0</wp14:pctWidth>
-            </wp14:sizeRelH>
-            <wp14:sizeRelV relativeFrom="margin">
-              <wp14:pctHeight>0</wp14:pctHeight>
-            </wp14:sizeRelV>
-          </wp:anchor>
-        </w:drawing>
-      </w:r>
-      <w:r>
-        <w:t xml:space="preserve">Точность решения растет с увеличением степени интерполяционного многочлена. Погрешность квадратурной формулы определяется выражением: </w:t>
-      </w:r>
     </w:p>
-    <w:p/>
     <w:p/>
     <w:p/>
     <w:p/>
@@ -1264,7 +1187,7 @@
 </file>
 
 <file path=word/styles.xml><?xml version="1.0" encoding="utf-8"?>
-<w:styles xmlns:mc="http://schemas.openxmlformats.org/markup-compatibility/2006" xmlns:r="http://schemas.openxmlformats.org/officeDocument/2006/relationships" xmlns:w="http://schemas.openxmlformats.org/wordprocessingml/2006/main" xmlns:w14="http://schemas.microsoft.com/office/word/2010/wordml" xmlns:w15="http://schemas.microsoft.com/office/word/2012/wordml" xmlns:w16cex="http://schemas.microsoft.com/office/word/2018/wordml/cex" xmlns:w16cid="http://schemas.microsoft.com/office/word/2016/wordml/cid" xmlns:w16="http://schemas.microsoft.com/office/word/2018/wordml" xmlns:w16sdtdh="http://schemas.microsoft.com/office/word/2020/wordml/sdtdatahash" xmlns:w16se="http://schemas.microsoft.com/office/word/2015/wordml/symex" mc:Ignorable="w14 w15 w16se w16cid w16 w16cex w16sdtdh">
+<w:styles xmlns:mc="http://schemas.openxmlformats.org/markup-compatibility/2006" xmlns:r="http://schemas.openxmlformats.org/officeDocument/2006/relationships" xmlns:w="http://schemas.openxmlformats.org/wordprocessingml/2006/main" xmlns:w14="http://schemas.microsoft.com/office/word/2010/wordml" xmlns:w15="http://schemas.microsoft.com/office/word/2012/wordml" xmlns:w16cex="http://schemas.microsoft.com/office/word/2018/wordml/cex" xmlns:w16cid="http://schemas.microsoft.com/office/word/2016/wordml/cid" xmlns:w16="http://schemas.microsoft.com/office/word/2018/wordml" xmlns:w16se="http://schemas.microsoft.com/office/word/2015/wordml/symex" mc:Ignorable="w14 w15 w16se w16cid w16 w16cex">
   <w:docDefaults>
     <w:rPrDefault>
       <w:rPr>

</xml_diff>